<commit_message>
Meinungen zu Story (Sven)
Ich habe in rot dazu geschrieben, wo ich mir nicht sicher war, ob wir das so wollen. Zumindest bin ich da bisschen skeptisch oder noch nicht überzeugt. Das soll aber nicht die Arbeit abwerten, bitte nicht falsch verstehen :)
</commit_message>
<xml_diff>
--- a/Hintergrund/Story.docx
+++ b/Hintergrund/Story.docx
@@ -171,6 +171,15 @@
       <w:r>
         <w:t>Planet wurde durch Kriege (um das Mineral) weitestgehend zerstört</w:t>
       </w:r>
+      <w:r>
+        <w:t xml:space="preserve"> </w:t>
+      </w:r>
+      <w:r>
+        <w:rPr>
+          <w:color w:val="FF0000"/>
+        </w:rPr>
+        <w:t>wurde er weitestgehend zerstört? Ich dachte ehrlich gesagt nicht, dass der Planet so kaputt ist</w:t>
+      </w:r>
     </w:p>
     <w:p>
       <w:pPr>
@@ -183,6 +192,15 @@
       <w:r>
         <w:t>Atmosphäre hat sehr geringen Sauerstoffgehalt</w:t>
       </w:r>
+      <w:r>
+        <w:t xml:space="preserve"> </w:t>
+      </w:r>
+      <w:r>
+        <w:rPr>
+          <w:color w:val="FF0000"/>
+        </w:rPr>
+        <w:t>wollen wir das so?</w:t>
+      </w:r>
     </w:p>
     <w:p>
       <w:pPr>
@@ -219,6 +237,9 @@
       <w:r>
         <w:t>Maschine „Nexus“ wurde entwickelt, um das Leben zu ermöglichen, erzeugt Sauerstoff</w:t>
       </w:r>
+      <w:r>
+        <w:t xml:space="preserve"> </w:t>
+      </w:r>
     </w:p>
     <w:p>
       <w:pPr>
@@ -240,6 +261,15 @@
       <w:r>
         <w:t xml:space="preserve"> Atemmasken</w:t>
       </w:r>
+      <w:r>
+        <w:t xml:space="preserve"> </w:t>
+      </w:r>
+      <w:r>
+        <w:rPr>
+          <w:color w:val="FF0000"/>
+        </w:rPr>
+        <w:t>dann müssten wir auch eine Art Kraftfeld um die Stadt legen oder so. Bin ich noch nicht ganz von überzeugt</w:t>
+      </w:r>
     </w:p>
     <w:p>
       <w:pPr>
@@ -294,6 +324,29 @@
       <w:r>
         <w:t>Keine Vegetation</w:t>
       </w:r>
+      <w:r>
+        <w:t xml:space="preserve"> </w:t>
+      </w:r>
+      <w:r>
+        <w:rPr>
+          <w:color w:val="FF0000"/>
+        </w:rPr>
+        <w:t>Es gibt einen Wald (</w:t>
+      </w:r>
+      <w:proofErr w:type="spellStart"/>
+      <w:r>
+        <w:rPr>
+          <w:color w:val="FF0000"/>
+        </w:rPr>
+        <w:t>Jungle</w:t>
+      </w:r>
+      <w:proofErr w:type="spellEnd"/>
+      <w:r>
+        <w:rPr>
+          <w:color w:val="FF0000"/>
+        </w:rPr>
+        <w:t>)</w:t>
+      </w:r>
     </w:p>
     <w:p>
       <w:pPr>
@@ -330,6 +383,15 @@
       <w:r>
         <w:t>Kriegsschauplatz, Apokalyptisch</w:t>
       </w:r>
+      <w:r>
+        <w:t xml:space="preserve"> </w:t>
+      </w:r>
+      <w:r>
+        <w:rPr>
+          <w:color w:val="FF0000"/>
+        </w:rPr>
+        <w:t>bisschen zu doll finde ich</w:t>
+      </w:r>
     </w:p>
     <w:p>
       <w:pPr>
@@ -363,6 +425,15 @@
       <w:r>
         <w:t>Organisches Material selten</w:t>
       </w:r>
+      <w:r>
+        <w:t xml:space="preserve"> </w:t>
+      </w:r>
+      <w:r>
+        <w:rPr>
+          <w:color w:val="FF0000"/>
+        </w:rPr>
+        <w:t>zu doll</w:t>
+      </w:r>
     </w:p>
     <w:p>
       <w:pPr>
@@ -399,61 +470,81 @@
         <w:t>ation</w:t>
       </w:r>
       <w:r>
-        <w:t xml:space="preserve"> (vielleich</w:t>
+        <w:t xml:space="preserve"> (vielleicht Kakteen?)</w:t>
+      </w:r>
+    </w:p>
+    <w:p>
+      <w:pPr>
+        <w:pStyle w:val="Listenabsatz"/>
+        <w:numPr>
+          <w:ilvl w:val="0"/>
+          <w:numId w:val="1"/>
+        </w:numPr>
+      </w:pPr>
+      <w:r>
+        <w:t>Ackerbau/Anbau von Lebensmitteln</w:t>
+      </w:r>
+    </w:p>
+    <w:p>
+      <w:pPr>
+        <w:pStyle w:val="Listenabsatz"/>
+        <w:numPr>
+          <w:ilvl w:val="0"/>
+          <w:numId w:val="1"/>
+        </w:numPr>
+      </w:pPr>
+      <w:r>
+        <w:t xml:space="preserve">Gebäude: </w:t>
+      </w:r>
+      <w:r>
+        <w:t xml:space="preserve">metallisch/stein (nicht organisch), </w:t>
+      </w:r>
+      <w:r>
+        <w:t>hoch, kru</w:t>
+      </w:r>
+      <w:r>
+        <w:t>m</w:t>
+      </w:r>
+      <w:r>
+        <w:t>m, kaputt, viele Rohre (evtl</w:t>
+      </w:r>
+      <w:r>
+        <w:t>.</w:t>
+      </w:r>
+      <w:r>
+        <w:t xml:space="preserve"> auch für Luftversorgung </w:t>
+      </w:r>
+      <w:r>
+        <w:sym w:font="Wingdings" w:char="F0E0"/>
+      </w:r>
+      <w:r>
+        <w:t xml:space="preserve"> Ventilationsschächte)</w:t>
+      </w:r>
+      <w:r>
+        <w:t xml:space="preserve"> </w:t>
+      </w:r>
+      <w:r>
+        <w:rPr>
+          <w:color w:val="FF0000"/>
+        </w:rPr>
+        <w:t xml:space="preserve">bisher dachte ich eher, dass die Gebäude eher so im </w:t>
+      </w:r>
+      <w:proofErr w:type="spellStart"/>
+      <w:r>
+        <w:rPr>
+          <w:color w:val="FF0000"/>
+        </w:rPr>
+        <w:t>Vitkorianischen</w:t>
+      </w:r>
+      <w:proofErr w:type="spellEnd"/>
+      <w:r>
+        <w:rPr>
+          <w:color w:val="FF0000"/>
+        </w:rPr>
+        <w:t xml:space="preserve"> Style sind und daher etwas hübscher</w:t>
       </w:r>
       <w:bookmarkStart w:id="0" w:name="_GoBack"/>
       <w:bookmarkEnd w:id="0"/>
-      <w:r>
-        <w:t>t Kakteen?)</w:t>
-      </w:r>
-    </w:p>
-    <w:p>
-      <w:pPr>
-        <w:pStyle w:val="Listenabsatz"/>
-        <w:numPr>
-          <w:ilvl w:val="0"/>
-          <w:numId w:val="1"/>
-        </w:numPr>
-      </w:pPr>
-      <w:r>
-        <w:t>Ackerbau/Anbau von Lebensmitteln</w:t>
-      </w:r>
-    </w:p>
-    <w:p>
-      <w:pPr>
-        <w:pStyle w:val="Listenabsatz"/>
-        <w:numPr>
-          <w:ilvl w:val="0"/>
-          <w:numId w:val="1"/>
-        </w:numPr>
-      </w:pPr>
-      <w:r>
-        <w:t xml:space="preserve">Gebäude: </w:t>
-      </w:r>
-      <w:r>
-        <w:t xml:space="preserve">metallisch/stein (nicht organisch), </w:t>
-      </w:r>
-      <w:r>
-        <w:t>hoch, kru</w:t>
-      </w:r>
-      <w:r>
-        <w:t>m</w:t>
-      </w:r>
-      <w:r>
-        <w:t>m, kaputt, viele Rohre (evtl</w:t>
-      </w:r>
-      <w:r>
-        <w:t>.</w:t>
-      </w:r>
-      <w:r>
-        <w:t xml:space="preserve"> auch für Luftversorgung </w:t>
-      </w:r>
-      <w:r>
-        <w:sym w:font="Wingdings" w:char="F0E0"/>
-      </w:r>
-      <w:r>
-        <w:t xml:space="preserve"> Ventilationsschächte)</w:t>
-      </w:r>
     </w:p>
     <w:p>
       <w:pPr>

</xml_diff>